<commit_message>
Updated RFC to specify extra features
</commit_message>
<xml_diff>
--- a/RFC.docx
+++ b/RFC.docx
@@ -970,7 +970,7 @@
           <w:rtl w:val="0"/>
           <w:lang w:val="en-US"/>
         </w:rPr>
-        <w:t>Security Considerations</w:t>
+        <w:t>Extra Features</w:t>
       </w:r>
     </w:p>
     <w:p>
@@ -992,6 +992,28 @@
           <w:rtl w:val="0"/>
           <w:lang w:val="en-US"/>
         </w:rPr>
+        <w:t>Security Considerations</w:t>
+      </w:r>
+    </w:p>
+    <w:p>
+      <w:pPr>
+        <w:pStyle w:val="Body"/>
+        <w:numPr>
+          <w:ilvl w:val="2"/>
+          <w:numId w:val="2"/>
+        </w:numPr>
+        <w:spacing w:line="288" w:lineRule="auto"/>
+        <w:ind w:left="1080"/>
+        <w:jc w:val="left"/>
+        <w:rPr>
+          <w:position w:val="0"/>
+        </w:rPr>
+      </w:pPr>
+      <w:r>
+        <w:rPr>
+          <w:rtl w:val="0"/>
+          <w:lang w:val="en-US"/>
+        </w:rPr>
         <w:t>Conclusions</w:t>
       </w:r>
     </w:p>
@@ -4715,7 +4737,29 @@
         <w:tab/>
         <w:tab/>
         <w:tab/>
-        <w:t>encoded data URL before it gets sent to the server.</w:t>
+        <w:t xml:space="preserve">encoded data URL before it gets sent to the server. Only images are </w:t>
+      </w:r>
+    </w:p>
+    <w:p>
+      <w:pPr>
+        <w:pStyle w:val="Body"/>
+        <w:spacing w:line="288" w:lineRule="auto"/>
+        <w:jc w:val="left"/>
+        <w:rPr>
+          <w:b w:val="0"/>
+          <w:bCs w:val="0"/>
+        </w:rPr>
+      </w:pPr>
+      <w:r>
+        <w:rPr>
+          <w:b w:val="0"/>
+          <w:bCs w:val="0"/>
+          <w:rtl w:val="0"/>
+        </w:rPr>
+        <w:tab/>
+        <w:tab/>
+        <w:tab/>
+        <w:t>tested and work as of now.</w:t>
       </w:r>
     </w:p>
     <w:p>
@@ -4793,17 +4837,6 @@
         <w:tab/>
         <w:t>room: Specified room the user wants to send the file to</w:t>
       </w:r>
-    </w:p>
-    <w:p>
-      <w:pPr>
-        <w:pStyle w:val="Body"/>
-        <w:spacing w:line="288" w:lineRule="auto"/>
-        <w:jc w:val="left"/>
-        <w:rPr>
-          <w:b w:val="0"/>
-          <w:bCs w:val="0"/>
-        </w:rPr>
-      </w:pPr>
     </w:p>
     <w:p>
       <w:pPr>
@@ -4833,7 +4866,7 @@
           <w:rtl w:val="0"/>
           <w:lang w:val="en-US"/>
         </w:rPr>
-        <w:t>6. Security Considerations</w:t>
+        <w:t>6. Extra Features</w:t>
       </w:r>
     </w:p>
     <w:p>
@@ -4852,110 +4885,199 @@
         <w:pStyle w:val="Body"/>
         <w:spacing w:line="288" w:lineRule="auto"/>
         <w:jc w:val="left"/>
-      </w:pPr>
-      <w:r>
-        <w:rPr>
-          <w:rtl w:val="0"/>
-        </w:rPr>
-        <w:tab/>
-        <w:t xml:space="preserve">This IRC application provides no protection against, sniffing, man in the middle attack, </w:t>
-      </w:r>
-    </w:p>
-    <w:p>
-      <w:pPr>
-        <w:pStyle w:val="Body"/>
-        <w:spacing w:line="288" w:lineRule="auto"/>
-        <w:jc w:val="left"/>
-      </w:pPr>
-      <w:r>
-        <w:rPr>
-          <w:rtl w:val="0"/>
-        </w:rPr>
-        <w:tab/>
-        <w:t xml:space="preserve">and other cyber attacks. The messages are no encrypted, and they all go through the </w:t>
-      </w:r>
-    </w:p>
-    <w:p>
-      <w:pPr>
-        <w:pStyle w:val="Body"/>
-        <w:spacing w:line="288" w:lineRule="auto"/>
-        <w:jc w:val="left"/>
-      </w:pPr>
-      <w:r>
-        <w:rPr>
-          <w:rtl w:val="0"/>
-        </w:rPr>
-        <w:tab/>
-        <w:t>server. Users should refrain from sending sensitive information.</w:t>
-      </w:r>
-    </w:p>
-    <w:p>
-      <w:pPr>
-        <w:pStyle w:val="Body"/>
-        <w:spacing w:line="288" w:lineRule="auto"/>
-        <w:jc w:val="left"/>
-      </w:pPr>
-    </w:p>
-    <w:p>
-      <w:pPr>
-        <w:pStyle w:val="Body"/>
-        <w:spacing w:line="288" w:lineRule="auto"/>
-        <w:jc w:val="left"/>
-      </w:pPr>
-      <w:r>
-        <w:rPr>
-          <w:rtl w:val="0"/>
-        </w:rPr>
-        <w:tab/>
-        <w:t xml:space="preserve">In addition, there is still work to be done for error checking. For example, it is still unclear </w:t>
-      </w:r>
-    </w:p>
-    <w:p>
-      <w:pPr>
-        <w:pStyle w:val="Body"/>
-        <w:spacing w:line="288" w:lineRule="auto"/>
-        <w:jc w:val="left"/>
-      </w:pPr>
-      <w:r>
-        <w:rPr>
-          <w:rtl w:val="0"/>
-        </w:rPr>
-        <w:tab/>
-        <w:t>how long the messages can be, how many people can join a room, etc.</w:t>
-      </w:r>
-    </w:p>
-    <w:p>
-      <w:pPr>
-        <w:pStyle w:val="Body"/>
-        <w:spacing w:line="288" w:lineRule="auto"/>
-        <w:jc w:val="left"/>
-      </w:pPr>
-    </w:p>
-    <w:p>
-      <w:pPr>
-        <w:pStyle w:val="Body"/>
-        <w:spacing w:line="288" w:lineRule="auto"/>
-        <w:jc w:val="left"/>
-      </w:pPr>
-    </w:p>
-    <w:p>
-      <w:pPr>
-        <w:pStyle w:val="Body"/>
-        <w:spacing w:line="288" w:lineRule="auto"/>
-        <w:jc w:val="left"/>
+        <w:rPr>
+          <w:b w:val="0"/>
+          <w:bCs w:val="0"/>
+        </w:rPr>
+      </w:pPr>
+      <w:r>
         <w:rPr>
           <w:b w:val="1"/>
           <w:bCs w:val="1"/>
         </w:rPr>
-      </w:pPr>
-      <w:r>
+        <w:tab/>
+      </w:r>
+      <w:r>
+        <w:rPr>
+          <w:b w:val="0"/>
+          <w:bCs w:val="0"/>
+          <w:rtl w:val="0"/>
+          <w:lang w:val="en-US"/>
+        </w:rPr>
+        <w:t xml:space="preserve">Extra features in this IRC application includes: Private messaging, file transferring, and </w:t>
+      </w:r>
+    </w:p>
+    <w:p>
+      <w:pPr>
+        <w:pStyle w:val="Body"/>
+        <w:spacing w:line="288" w:lineRule="auto"/>
+        <w:jc w:val="left"/>
+        <w:rPr>
+          <w:b w:val="0"/>
+          <w:bCs w:val="0"/>
+        </w:rPr>
+      </w:pPr>
+      <w:r>
+        <w:rPr>
+          <w:b w:val="0"/>
+          <w:bCs w:val="0"/>
+          <w:rtl w:val="0"/>
+        </w:rPr>
+        <w:tab/>
+        <w:t xml:space="preserve">cloud hosted server. </w:t>
+      </w:r>
+    </w:p>
+    <w:p>
+      <w:pPr>
+        <w:pStyle w:val="Body"/>
+        <w:spacing w:line="288" w:lineRule="auto"/>
+        <w:jc w:val="left"/>
+        <w:rPr>
+          <w:b w:val="0"/>
+          <w:bCs w:val="0"/>
+        </w:rPr>
+      </w:pPr>
+    </w:p>
+    <w:p>
+      <w:pPr>
+        <w:pStyle w:val="Body"/>
+        <w:spacing w:line="288" w:lineRule="auto"/>
+        <w:jc w:val="left"/>
         <w:rPr>
           <w:b w:val="1"/>
           <w:bCs w:val="1"/>
-          <w:rtl w:val="0"/>
-          <w:lang w:val="en-US"/>
-        </w:rPr>
-        <w:t>7. Conclusion and Future Work</w:t>
+        </w:rPr>
+      </w:pPr>
+      <w:r>
+        <w:rPr>
+          <w:b w:val="1"/>
+          <w:bCs w:val="1"/>
+          <w:rtl w:val="0"/>
+          <w:lang w:val="en-US"/>
+        </w:rPr>
+        <w:t>7. Security Considerations</w:t>
+      </w:r>
+    </w:p>
+    <w:p>
+      <w:pPr>
+        <w:pStyle w:val="Body"/>
+        <w:spacing w:line="288" w:lineRule="auto"/>
+        <w:jc w:val="left"/>
+        <w:rPr>
+          <w:b w:val="1"/>
+          <w:bCs w:val="1"/>
+        </w:rPr>
+      </w:pPr>
+    </w:p>
+    <w:p>
+      <w:pPr>
+        <w:pStyle w:val="Body"/>
+        <w:spacing w:line="288" w:lineRule="auto"/>
+        <w:jc w:val="left"/>
+      </w:pPr>
+      <w:r>
+        <w:rPr>
+          <w:rtl w:val="0"/>
+        </w:rPr>
+        <w:tab/>
+        <w:t xml:space="preserve">This IRC application provides no protection against, sniffing, man in the middle attack, </w:t>
+      </w:r>
+    </w:p>
+    <w:p>
+      <w:pPr>
+        <w:pStyle w:val="Body"/>
+        <w:spacing w:line="288" w:lineRule="auto"/>
+        <w:jc w:val="left"/>
+      </w:pPr>
+      <w:r>
+        <w:rPr>
+          <w:rtl w:val="0"/>
+        </w:rPr>
+        <w:tab/>
+        <w:t xml:space="preserve">and other cyber attacks. The messages are no encrypted, and they all go through the </w:t>
+      </w:r>
+    </w:p>
+    <w:p>
+      <w:pPr>
+        <w:pStyle w:val="Body"/>
+        <w:spacing w:line="288" w:lineRule="auto"/>
+        <w:jc w:val="left"/>
+      </w:pPr>
+      <w:r>
+        <w:rPr>
+          <w:rtl w:val="0"/>
+        </w:rPr>
+        <w:tab/>
+        <w:t>server. Users should refrain from sending sensitive information.</w:t>
+      </w:r>
+    </w:p>
+    <w:p>
+      <w:pPr>
+        <w:pStyle w:val="Body"/>
+        <w:spacing w:line="288" w:lineRule="auto"/>
+        <w:jc w:val="left"/>
+      </w:pPr>
+    </w:p>
+    <w:p>
+      <w:pPr>
+        <w:pStyle w:val="Body"/>
+        <w:spacing w:line="288" w:lineRule="auto"/>
+        <w:jc w:val="left"/>
+      </w:pPr>
+      <w:r>
+        <w:rPr>
+          <w:rtl w:val="0"/>
+        </w:rPr>
+        <w:tab/>
+        <w:t xml:space="preserve">In addition, there is still work to be done for error checking. For example, it is still unclear </w:t>
+      </w:r>
+    </w:p>
+    <w:p>
+      <w:pPr>
+        <w:pStyle w:val="Body"/>
+        <w:spacing w:line="288" w:lineRule="auto"/>
+        <w:jc w:val="left"/>
+      </w:pPr>
+      <w:r>
+        <w:rPr>
+          <w:rtl w:val="0"/>
+        </w:rPr>
+        <w:tab/>
+        <w:t>how long the messages can be, how many people can join a room, etc.</w:t>
+      </w:r>
+    </w:p>
+    <w:p>
+      <w:pPr>
+        <w:pStyle w:val="Body"/>
+        <w:spacing w:line="288" w:lineRule="auto"/>
+        <w:jc w:val="left"/>
+      </w:pPr>
+    </w:p>
+    <w:p>
+      <w:pPr>
+        <w:pStyle w:val="Body"/>
+        <w:spacing w:line="288" w:lineRule="auto"/>
+        <w:jc w:val="left"/>
+      </w:pPr>
+    </w:p>
+    <w:p>
+      <w:pPr>
+        <w:pStyle w:val="Body"/>
+        <w:spacing w:line="288" w:lineRule="auto"/>
+        <w:jc w:val="left"/>
+        <w:rPr>
+          <w:b w:val="1"/>
+          <w:bCs w:val="1"/>
+        </w:rPr>
+      </w:pPr>
+      <w:r>
+        <w:rPr>
+          <w:b w:val="1"/>
+          <w:bCs w:val="1"/>
+          <w:rtl w:val="0"/>
+          <w:lang w:val="en-US"/>
+        </w:rPr>
+        <w:t>8. Conclusion and Future Work</w:t>
       </w:r>
     </w:p>
     <w:p>
@@ -5281,7 +5403,7 @@
       <w:fldChar w:fldCharType="separate" w:fldLock="0"/>
     </w:r>
     <w:r>
-      <w:t>8</w:t>
+      <w:t>6</w:t>
     </w:r>
     <w:r>
       <w:rPr/>

</xml_diff>